<commit_message>
minor update to project2 notes
</commit_message>
<xml_diff>
--- a/Docs/Project 2 Notes.docx
+++ b/Docs/Project 2 Notes.docx
@@ -116,6 +116,28 @@
         </w:rPr>
         <w:t xml:space="preserve"> (Done)</w:t>
       </w:r>
+    </w:p>
+    <w:p>
+      <w:pPr>
+        <w:pStyle w:val="ListParagraph"/>
+        <w:rPr>
+          <w:b/>
+          <w:bCs/>
+          <w:color w:val="C00000"/>
+          <w:lang w:val="en-US"/>
+        </w:rPr>
+      </w:pPr>
+    </w:p>
+    <w:p>
+      <w:pPr>
+        <w:pStyle w:val="ListParagraph"/>
+        <w:rPr>
+          <w:b/>
+          <w:bCs/>
+          <w:color w:val="C00000"/>
+          <w:lang w:val="en-US"/>
+        </w:rPr>
+      </w:pPr>
     </w:p>
     <w:p>
       <w:pPr>
@@ -451,18 +473,6 @@
           </wp:inline>
         </w:drawing>
       </w:r>
-    </w:p>
-    <w:p>
-      <w:pPr>
-        <w:rPr>
-          <w:b/>
-          <w:bCs/>
-          <w:color w:val="C00000"/>
-          <w:sz w:val="32"/>
-          <w:szCs w:val="32"/>
-          <w:lang w:val="en-US"/>
-        </w:rPr>
-      </w:pPr>
     </w:p>
     <w:p>
       <w:pPr>

</xml_diff>